<commit_message>
Circle Language Spec Plan: More uniform mentioning of months in the sub-project names.
</commit_message>
<xml_diff>
--- a/Circle Language Spec Plan/3. Done/2008-05 01       Concepts as External Modules Spec (postponed).docx
+++ b/Circle Language Spec Plan/3. Done/2008-05 01       Concepts as External Modules Spec (postponed).docx
@@ -7,17 +7,23 @@
       <w:pPr>
         <w:pStyle w:val="Heading1"/>
       </w:pPr>
+      <w:r>
+        <w:t xml:space="preserve">Circle Language Spec </w:t>
+      </w:r>
+      <w:r>
+        <w:t>Plan</w:t>
+      </w:r>
+      <w:r>
+        <w:br/>
+      </w:r>
       <w:bookmarkStart w:id="0" w:name="_GoBack"/>
+      <w:r>
+        <w:t xml:space="preserve">2008-05 </w:t>
+      </w:r>
+      <w:r>
+        <w:br/>
+      </w:r>
       <w:bookmarkEnd w:id="0"/>
-      <w:r>
-        <w:t xml:space="preserve">Circle Language Spec </w:t>
-      </w:r>
-      <w:r>
-        <w:t>Plan</w:t>
-      </w:r>
-      <w:r>
-        <w:br/>
-      </w:r>
       <w:r>
         <w:t xml:space="preserve">Fundamental </w:t>
       </w:r>
@@ -62,12 +68,14 @@
         <w:rPr>
           <w:i/>
           <w:iCs/>
+          <w:lang w:val="nl-NL"/>
         </w:rPr>
       </w:pPr>
       <w:r>
         <w:rPr>
           <w:i/>
           <w:iCs/>
+          <w:lang w:val="nl-NL"/>
         </w:rPr>
         <w:t>Author</w:t>
       </w:r>
@@ -75,6 +83,7 @@
         <w:rPr>
           <w:i/>
           <w:iCs/>
+          <w:lang w:val="nl-NL"/>
         </w:rPr>
         <w:t xml:space="preserve">: </w:t>
       </w:r>
@@ -82,74 +91,75 @@
         <w:rPr>
           <w:i/>
           <w:iCs/>
-        </w:rPr>
-        <w:t>J</w:t>
+          <w:lang w:val="nl-NL"/>
+        </w:rPr>
+        <w:t xml:space="preserve">JJ </w:t>
       </w:r>
       <w:r>
         <w:rPr>
           <w:i/>
           <w:iCs/>
-        </w:rPr>
-        <w:t xml:space="preserve">J </w:t>
-      </w:r>
-      <w:r>
+          <w:lang w:val="nl-NL"/>
+        </w:rPr>
+        <w:t>van Zon</w:t>
+      </w:r>
+    </w:p>
+    <w:p>
+      <w:pPr>
+        <w:jc w:val="center"/>
         <w:rPr>
           <w:i/>
           <w:iCs/>
-        </w:rPr>
-        <w:t>van Zon</w:t>
-      </w:r>
-    </w:p>
-    <w:p>
-      <w:pPr>
-        <w:jc w:val="center"/>
+          <w:lang w:val="nl-NL"/>
+        </w:rPr>
+      </w:pPr>
+      <w:proofErr w:type="spellStart"/>
+      <w:r>
         <w:rPr>
           <w:i/>
           <w:iCs/>
-        </w:rPr>
-      </w:pPr>
+          <w:lang w:val="nl-NL"/>
+        </w:rPr>
+        <w:t>Location</w:t>
+      </w:r>
+      <w:proofErr w:type="spellEnd"/>
       <w:r>
         <w:rPr>
           <w:i/>
           <w:iCs/>
-        </w:rPr>
-        <w:t>Location</w:t>
+          <w:lang w:val="nl-NL"/>
+        </w:rPr>
+        <w:t xml:space="preserve">: </w:t>
       </w:r>
       <w:r>
         <w:rPr>
           <w:i/>
           <w:iCs/>
-        </w:rPr>
-        <w:t xml:space="preserve">: </w:t>
-      </w:r>
-      <w:r>
+          <w:lang w:val="nl-NL"/>
+        </w:rPr>
+        <w:t>Oosterhout</w:t>
+      </w:r>
+    </w:p>
+    <w:p>
+      <w:pPr>
+        <w:jc w:val="center"/>
         <w:rPr>
           <w:i/>
           <w:iCs/>
         </w:rPr>
-        <w:t>Oosterhout</w:t>
-      </w:r>
-    </w:p>
-    <w:p>
-      <w:pPr>
-        <w:jc w:val="center"/>
+      </w:pPr>
+      <w:r>
         <w:rPr>
           <w:i/>
           <w:iCs/>
         </w:rPr>
-      </w:pPr>
-      <w:r>
-        <w:rPr>
-          <w:i/>
-          <w:iCs/>
-        </w:rPr>
         <w:t xml:space="preserve">Date: </w:t>
       </w:r>
       <w:smartTag w:uri="urn:schemas-microsoft-com:office:smarttags" w:element="date">
         <w:smartTagPr>
+          <w:attr w:name="Year" w:val="2008"/>
+          <w:attr w:name="Day" w:val="18"/>
           <w:attr w:name="Month" w:val="5"/>
-          <w:attr w:name="Day" w:val="18"/>
-          <w:attr w:name="Year" w:val="2008"/>
         </w:smartTagPr>
         <w:r>
           <w:rPr>
@@ -196,9 +206,9 @@
       </w:r>
       <w:smartTag w:uri="urn:schemas-microsoft-com:office:smarttags" w:element="date">
         <w:smartTagPr>
+          <w:attr w:name="Year" w:val="2008"/>
+          <w:attr w:name="Day" w:val="18"/>
           <w:attr w:name="Month" w:val="5"/>
-          <w:attr w:name="Day" w:val="18"/>
-          <w:attr w:name="Year" w:val="2008"/>
         </w:smartTagPr>
         <w:r>
           <w:rPr>
@@ -410,7 +420,15 @@
         <w:ind w:left="284"/>
       </w:pPr>
       <w:r>
-        <w:t>- Suporting concepts</w:t>
+        <w:t xml:space="preserve">- </w:t>
+      </w:r>
+      <w:proofErr w:type="spellStart"/>
+      <w:r>
+        <w:t>Suporting</w:t>
+      </w:r>
+      <w:proofErr w:type="spellEnd"/>
+      <w:r>
+        <w:t xml:space="preserve"> concepts</w:t>
       </w:r>
     </w:p>
     <w:p>
@@ -516,8 +534,13 @@
       </w:r>
       <w:r>
         <w:tab/>
-        <w:t>Answer / conclusion / bevinding</w:t>
-      </w:r>
+        <w:t xml:space="preserve">Answer / conclusion / </w:t>
+      </w:r>
+      <w:proofErr w:type="spellStart"/>
+      <w:r>
+        <w:t>bevinding</w:t>
+      </w:r>
+      <w:proofErr w:type="spellEnd"/>
     </w:p>
     <w:p>
       <w:r>
@@ -2087,11 +2110,15 @@
   </w:style>
   <w:style w:type="character" w:default="1" w:styleId="DefaultParagraphFont">
     <w:name w:val="Default Paragraph Font"/>
+    <w:uiPriority w:val="1"/>
     <w:semiHidden/>
+    <w:unhideWhenUsed/>
   </w:style>
   <w:style w:type="table" w:default="1" w:styleId="TableNormal">
     <w:name w:val="Normal Table"/>
+    <w:uiPriority w:val="99"/>
     <w:semiHidden/>
+    <w:unhideWhenUsed/>
     <w:tblPr>
       <w:tblInd w:w="0" w:type="dxa"/>
       <w:tblCellMar>
@@ -2104,7 +2131,9 @@
   </w:style>
   <w:style w:type="numbering" w:default="1" w:styleId="NoList">
     <w:name w:val="No List"/>
+    <w:uiPriority w:val="99"/>
     <w:semiHidden/>
+    <w:unhideWhenUsed/>
   </w:style>
   <w:style w:type="paragraph" w:styleId="BodyText">
     <w:name w:val="Body Text"/>

</xml_diff>